<commit_message>
Ultima edição do arquivo.
Finalização do projeto
</commit_message>
<xml_diff>
--- a/Inteligência Artificial - A3.docx
+++ b/Inteligência Artificial - A3.docx
@@ -1,12 +1,15 @@
 
 <file path=word/document.xml><?xml version="1.0" encoding="utf-8"?>
-<w:document xmlns:wpc="http://schemas.microsoft.com/office/word/2010/wordprocessingCanvas" xmlns:cx="http://schemas.microsoft.com/office/drawing/2014/chartex" xmlns:cx1="http://schemas.microsoft.com/office/drawing/2015/9/8/chartex" xmlns:cx2="http://schemas.microsoft.com/office/drawing/2015/10/21/chartex" xmlns:cx3="http://schemas.microsoft.com/office/drawing/2016/5/9/chartex" xmlns:cx4="http://schemas.microsoft.com/office/drawing/2016/5/10/chartex" xmlns:cx5="http://schemas.microsoft.com/office/drawing/2016/5/11/chartex" xmlns:cx6="http://schemas.microsoft.com/office/drawing/2016/5/12/chartex" xmlns:cx7="http://schemas.microsoft.com/office/drawing/2016/5/13/chartex" xmlns:cx8="http://schemas.microsoft.com/office/drawing/2016/5/14/chartex" xmlns:mc="http://schemas.openxmlformats.org/markup-compatibility/2006" xmlns:aink="http://schemas.microsoft.com/office/drawing/2016/ink" xmlns:am3d="http://schemas.microsoft.com/office/drawing/2017/model3d" xmlns:o="urn:schemas-microsoft-com:office:office" xmlns:oel="http://schemas.microsoft.com/office/2019/extlst" xmlns:r="http://schemas.openxmlformats.org/officeDocument/2006/relationships" xmlns:m="http://schemas.openxmlformats.org/officeDocument/2006/math" xmlns:v="urn:schemas-microsoft-com:vml" xmlns:wp14="http://schemas.microsoft.com/office/word/2010/wordprocessingDrawing" xmlns:wp="http://schemas.openxmlformats.org/drawingml/2006/wordprocessingDrawing" xmlns:w10="urn:schemas-microsoft-com:office:word" xmlns:w="http://schemas.openxmlformats.org/wordprocessingml/2006/main" xmlns:w14="http://schemas.microsoft.com/office/word/2010/wordml" xmlns:w15="http://schemas.microsoft.com/office/word/2012/wordml" xmlns:w16cex="http://schemas.microsoft.com/office/word/2018/wordml/cex" xmlns:w16cid="http://schemas.microsoft.com/office/word/2016/wordml/cid" xmlns:w16="http://schemas.microsoft.com/office/word/2018/wordml" xmlns:w16du="http://schemas.microsoft.com/office/word/2023/wordml/word16du" xmlns:w16sdtdh="http://schemas.microsoft.com/office/word/2020/wordml/sdtdatahash" xmlns:w16sdtfl="http://schemas.microsoft.com/office/word/2024/wordml/sdtformatlock" xmlns:w16se="http://schemas.microsoft.com/office/word/2015/wordml/symex" xmlns:wpg="http://schemas.microsoft.com/office/word/2010/wordprocessingGroup" xmlns:wpi="http://schemas.microsoft.com/office/word/2010/wordprocessingInk" xmlns:wne="http://schemas.microsoft.com/office/word/2006/wordml" xmlns:wps="http://schemas.microsoft.com/office/word/2010/wordprocessingShape" mc:Ignorable="w14 w15 w16se w16cid w16 w16cex w16sdtdh w16sdtfl w16du wp14">
+<w:document xmlns:wpc="http://schemas.microsoft.com/office/word/2010/wordprocessingCanvas" xmlns:cx="http://schemas.microsoft.com/office/drawing/2014/chartex" xmlns:cx1="http://schemas.microsoft.com/office/drawing/2015/9/8/chartex" xmlns:cx2="http://schemas.microsoft.com/office/drawing/2015/10/21/chartex" xmlns:cx3="http://schemas.microsoft.com/office/drawing/2016/5/9/chartex" xmlns:cx4="http://schemas.microsoft.com/office/drawing/2016/5/10/chartex" xmlns:cx5="http://schemas.microsoft.com/office/drawing/2016/5/11/chartex" xmlns:cx6="http://schemas.microsoft.com/office/drawing/2016/5/12/chartex" xmlns:cx7="http://schemas.microsoft.com/office/drawing/2016/5/13/chartex" xmlns:cx8="http://schemas.microsoft.com/office/drawing/2016/5/14/chartex" xmlns:mc="http://schemas.openxmlformats.org/markup-compatibility/2006" xmlns:aink="http://schemas.microsoft.com/office/drawing/2016/ink" xmlns:am3d="http://schemas.microsoft.com/office/drawing/2017/model3d" xmlns:o="urn:schemas-microsoft-com:office:office" xmlns:r="http://schemas.openxmlformats.org/officeDocument/2006/relationships" xmlns:m="http://schemas.openxmlformats.org/officeDocument/2006/math" xmlns:v="urn:schemas-microsoft-com:vml" xmlns:wp14="http://schemas.microsoft.com/office/word/2010/wordprocessingDrawing" xmlns:wp="http://schemas.openxmlformats.org/drawingml/2006/wordprocessingDrawing" xmlns:w10="urn:schemas-microsoft-com:office:word" xmlns:w="http://schemas.openxmlformats.org/wordprocessingml/2006/main" xmlns:w14="http://schemas.microsoft.com/office/word/2010/wordml" xmlns:w15="http://schemas.microsoft.com/office/word/2012/wordml" xmlns:w16cid="http://schemas.microsoft.com/office/word/2016/wordml/cid" xmlns:w16se="http://schemas.microsoft.com/office/word/2015/wordml/symex" xmlns:wpg="http://schemas.microsoft.com/office/word/2010/wordprocessingGroup" xmlns:wpi="http://schemas.microsoft.com/office/word/2010/wordprocessingInk" xmlns:wne="http://schemas.microsoft.com/office/word/2006/wordml" xmlns:wps="http://schemas.microsoft.com/office/word/2010/wordprocessingShape" mc:Ignorable="w14 w15 w16se w16cid wp14">
   <w:body>
     <w:p>
       <w:pPr>
         <w:pStyle w:val="Ttulo1"/>
         <w:jc w:val="center"/>
       </w:pPr>
+      <w:r>
+        <w:t xml:space="preserve"> A </w:t>
+      </w:r>
       <w:r>
         <w:t>A3</w:t>
       </w:r>
@@ -125,20 +128,81 @@
     </w:p>
     <w:p>
       <w:pPr>
-        <w:jc w:val="both"/>
-      </w:pPr>
-    </w:p>
-    <w:p>
-      <w:pPr>
-        <w:jc w:val="both"/>
-      </w:pPr>
-      <w:r>
-        <w:t>Modelos utilizados:</w:t>
-      </w:r>
-    </w:p>
-    <w:p>
-      <w:pPr>
-        <w:jc w:val="both"/>
+        <w:ind w:firstLine="708"/>
+        <w:jc w:val="both"/>
+        <w:rPr>
+          <w:u w:val="single"/>
+        </w:rPr>
+      </w:pPr>
+      <w:r>
+        <w:t>Essa base contém registros de acidentes fatais de trânsito ocorridos na Austrália ao longo de mais de três décadas, com diversas variáveis relevantes como localização, horário, tipo de estrada, envolvimento de veículos, entre outras.</w:t>
+      </w:r>
+      <w:r>
+        <w:t xml:space="preserve"> Com isso em mente, buscamos explicar o tipo de acidente</w:t>
+      </w:r>
+      <w:r>
+        <w:t xml:space="preserve"> (</w:t>
+      </w:r>
+      <w:r>
+        <w:rPr>
+          <w:b/>
+          <w:i/>
+        </w:rPr>
+        <w:t xml:space="preserve">Crash </w:t>
+      </w:r>
+      <w:proofErr w:type="spellStart"/>
+      <w:r>
+        <w:rPr>
+          <w:b/>
+          <w:i/>
+        </w:rPr>
+        <w:t>Type</w:t>
+      </w:r>
+      <w:proofErr w:type="spellEnd"/>
+      <w:r>
+        <w:t>)</w:t>
+      </w:r>
+      <w:r>
+        <w:t xml:space="preserve"> que tende a acontecer em determinada rua/situação ou transeuntes ali presentes</w:t>
+      </w:r>
+      <w:r>
+        <w:t>, o retorno é uma categórica que retorna se o acidente envolveu múltiplos indivíduos</w:t>
+      </w:r>
+      <w:bookmarkStart w:id="0" w:name="_GoBack"/>
+      <w:bookmarkEnd w:id="0"/>
+      <w:r>
+        <w:t>, ou se foi um acidente sem vítimas</w:t>
+      </w:r>
+      <w:r>
+        <w:t>.</w:t>
+      </w:r>
+    </w:p>
+    <w:p>
+      <w:pPr>
+        <w:jc w:val="both"/>
+      </w:pPr>
+    </w:p>
+    <w:p>
+      <w:pPr>
+        <w:jc w:val="both"/>
+      </w:pPr>
+      <w:r>
+        <w:rPr>
+          <w:b/>
+          <w:i/>
+        </w:rPr>
+        <w:t>Modelos utilizados</w:t>
+      </w:r>
+      <w:r>
+        <w:t>:</w:t>
+      </w:r>
+    </w:p>
+    <w:p>
+      <w:pPr>
+        <w:jc w:val="both"/>
+        <w:rPr>
+          <w:u w:val="single"/>
+        </w:rPr>
       </w:pPr>
       <w:r>
         <w:tab/>
@@ -187,16 +251,6 @@
         <w:tab/>
         <w:t xml:space="preserve">- KNN (Bônus) </w:t>
       </w:r>
-    </w:p>
-    <w:p>
-      <w:pPr>
-        <w:jc w:val="both"/>
-      </w:pPr>
-    </w:p>
-    <w:p>
-      <w:pPr>
-        <w:jc w:val="both"/>
-      </w:pPr>
     </w:p>
     <w:p>
       <w:pPr>
@@ -302,7 +356,6 @@
         <w:jc w:val="both"/>
       </w:pPr>
       <w:r>
-        <w:lastRenderedPageBreak/>
         <w:tab/>
         <w:t>Dissertaremos sobre os modelos aplicados, seu desempenho e levantaremos hipóteses sobre os resultados levantados por eles.</w:t>
       </w:r>
@@ -386,6 +439,9 @@
         <w:jc w:val="center"/>
       </w:pPr>
       <w:r>
+        <w:rPr>
+          <w:noProof/>
+        </w:rPr>
         <w:drawing>
           <wp:inline distT="0" distB="0" distL="0" distR="0" wp14:anchorId="563512A2" wp14:editId="447809D2">
             <wp:extent cx="5400040" cy="1306195"/>
@@ -547,7 +603,6 @@
           <w:sz w:val="28"/>
           <w:szCs w:val="28"/>
         </w:rPr>
-        <w:lastRenderedPageBreak/>
         <w:t>Logistic</w:t>
       </w:r>
       <w:proofErr w:type="spellEnd"/>
@@ -605,6 +660,9 @@
         <w:jc w:val="center"/>
       </w:pPr>
       <w:r>
+        <w:rPr>
+          <w:noProof/>
+        </w:rPr>
         <w:drawing>
           <wp:inline distT="0" distB="0" distL="0" distR="0" wp14:anchorId="13874EFC" wp14:editId="59302F09">
             <wp:extent cx="5400040" cy="1816735"/>
@@ -823,6 +881,7 @@
         <w:rPr>
           <w:i/>
           <w:iCs/>
+          <w:noProof/>
         </w:rPr>
         <w:drawing>
           <wp:inline distT="0" distB="0" distL="0" distR="0" wp14:anchorId="6AA85074" wp14:editId="7DA23B6E">
@@ -1004,6 +1063,9 @@
         <w:jc w:val="center"/>
       </w:pPr>
       <w:r>
+        <w:rPr>
+          <w:noProof/>
+        </w:rPr>
         <w:drawing>
           <wp:inline distT="0" distB="0" distL="0" distR="0" wp14:anchorId="450548C0" wp14:editId="7471F150">
             <wp:extent cx="4334480" cy="2448267"/>
@@ -1215,15 +1277,7 @@
         <w:t>, que possivelmente foi o fator determinante de todo o resto dos modelos não ter trazido um resultado satisfatório.</w:t>
       </w:r>
       <w:r>
-        <w:t xml:space="preserve"> Seus usos </w:t>
-      </w:r>
-      <w:proofErr w:type="spellStart"/>
-      <w:r>
-        <w:t>ideiais</w:t>
-      </w:r>
-      <w:proofErr w:type="spellEnd"/>
-      <w:r>
-        <w:t xml:space="preserve"> seriam </w:t>
+        <w:t xml:space="preserve"> Seus usos ideais seriam </w:t>
       </w:r>
       <w:proofErr w:type="spellStart"/>
       <w:r>
@@ -1313,6 +1367,7 @@
         <w:tab/>
       </w:r>
     </w:p>
+    <w:p/>
     <w:p/>
     <w:p/>
     <w:p/>
@@ -1374,7 +1429,7 @@
 </file>
 
 <file path=word/numbering.xml><?xml version="1.0" encoding="utf-8"?>
-<w:numbering xmlns:wpc="http://schemas.microsoft.com/office/word/2010/wordprocessingCanvas" xmlns:cx="http://schemas.microsoft.com/office/drawing/2014/chartex" xmlns:cx1="http://schemas.microsoft.com/office/drawing/2015/9/8/chartex" xmlns:cx2="http://schemas.microsoft.com/office/drawing/2015/10/21/chartex" xmlns:cx3="http://schemas.microsoft.com/office/drawing/2016/5/9/chartex" xmlns:cx4="http://schemas.microsoft.com/office/drawing/2016/5/10/chartex" xmlns:cx5="http://schemas.microsoft.com/office/drawing/2016/5/11/chartex" xmlns:cx6="http://schemas.microsoft.com/office/drawing/2016/5/12/chartex" xmlns:cx7="http://schemas.microsoft.com/office/drawing/2016/5/13/chartex" xmlns:cx8="http://schemas.microsoft.com/office/drawing/2016/5/14/chartex" xmlns:mc="http://schemas.openxmlformats.org/markup-compatibility/2006" xmlns:aink="http://schemas.microsoft.com/office/drawing/2016/ink" xmlns:am3d="http://schemas.microsoft.com/office/drawing/2017/model3d" xmlns:o="urn:schemas-microsoft-com:office:office" xmlns:oel="http://schemas.microsoft.com/office/2019/extlst" xmlns:r="http://schemas.openxmlformats.org/officeDocument/2006/relationships" xmlns:m="http://schemas.openxmlformats.org/officeDocument/2006/math" xmlns:v="urn:schemas-microsoft-com:vml" xmlns:wp14="http://schemas.microsoft.com/office/word/2010/wordprocessingDrawing" xmlns:wp="http://schemas.openxmlformats.org/drawingml/2006/wordprocessingDrawing" xmlns:w10="urn:schemas-microsoft-com:office:word" xmlns:w="http://schemas.openxmlformats.org/wordprocessingml/2006/main" xmlns:w14="http://schemas.microsoft.com/office/word/2010/wordml" xmlns:w15="http://schemas.microsoft.com/office/word/2012/wordml" xmlns:w16cex="http://schemas.microsoft.com/office/word/2018/wordml/cex" xmlns:w16cid="http://schemas.microsoft.com/office/word/2016/wordml/cid" xmlns:w16="http://schemas.microsoft.com/office/word/2018/wordml" xmlns:w16du="http://schemas.microsoft.com/office/word/2023/wordml/word16du" xmlns:w16sdtdh="http://schemas.microsoft.com/office/word/2020/wordml/sdtdatahash" xmlns:w16sdtfl="http://schemas.microsoft.com/office/word/2024/wordml/sdtformatlock" xmlns:w16se="http://schemas.microsoft.com/office/word/2015/wordml/symex" xmlns:wpg="http://schemas.microsoft.com/office/word/2010/wordprocessingGroup" xmlns:wpi="http://schemas.microsoft.com/office/word/2010/wordprocessingInk" xmlns:wne="http://schemas.microsoft.com/office/word/2006/wordml" xmlns:wps="http://schemas.microsoft.com/office/word/2010/wordprocessingShape" mc:Ignorable="w14 w15 w16se w16cid w16 w16cex w16sdtdh w16sdtfl w16du wp14">
+<w:numbering xmlns:wpc="http://schemas.microsoft.com/office/word/2010/wordprocessingCanvas" xmlns:cx="http://schemas.microsoft.com/office/drawing/2014/chartex" xmlns:cx1="http://schemas.microsoft.com/office/drawing/2015/9/8/chartex" xmlns:cx2="http://schemas.microsoft.com/office/drawing/2015/10/21/chartex" xmlns:cx3="http://schemas.microsoft.com/office/drawing/2016/5/9/chartex" xmlns:cx4="http://schemas.microsoft.com/office/drawing/2016/5/10/chartex" xmlns:cx5="http://schemas.microsoft.com/office/drawing/2016/5/11/chartex" xmlns:cx6="http://schemas.microsoft.com/office/drawing/2016/5/12/chartex" xmlns:cx7="http://schemas.microsoft.com/office/drawing/2016/5/13/chartex" xmlns:cx8="http://schemas.microsoft.com/office/drawing/2016/5/14/chartex" xmlns:mc="http://schemas.openxmlformats.org/markup-compatibility/2006" xmlns:aink="http://schemas.microsoft.com/office/drawing/2016/ink" xmlns:am3d="http://schemas.microsoft.com/office/drawing/2017/model3d" xmlns:o="urn:schemas-microsoft-com:office:office" xmlns:r="http://schemas.openxmlformats.org/officeDocument/2006/relationships" xmlns:m="http://schemas.openxmlformats.org/officeDocument/2006/math" xmlns:v="urn:schemas-microsoft-com:vml" xmlns:wp14="http://schemas.microsoft.com/office/word/2010/wordprocessingDrawing" xmlns:wp="http://schemas.openxmlformats.org/drawingml/2006/wordprocessingDrawing" xmlns:w10="urn:schemas-microsoft-com:office:word" xmlns:w="http://schemas.openxmlformats.org/wordprocessingml/2006/main" xmlns:w14="http://schemas.microsoft.com/office/word/2010/wordml" xmlns:w15="http://schemas.microsoft.com/office/word/2012/wordml" xmlns:w16cid="http://schemas.microsoft.com/office/word/2016/wordml/cid" xmlns:w16se="http://schemas.microsoft.com/office/word/2015/wordml/symex" xmlns:wpg="http://schemas.microsoft.com/office/word/2010/wordprocessingGroup" xmlns:wpi="http://schemas.microsoft.com/office/word/2010/wordprocessingInk" xmlns:wne="http://schemas.microsoft.com/office/word/2006/wordml" xmlns:wps="http://schemas.microsoft.com/office/word/2010/wordprocessingShape" mc:Ignorable="w14 w15 w16se w16cid wp14">
   <w:abstractNum w:abstractNumId="0" w15:restartNumberingAfterBreak="0">
     <w:nsid w:val="56B36141"/>
     <w:multiLevelType w:val="multilevel"/>
@@ -1673,17 +1728,17 @@
       </w:rPr>
     </w:lvl>
   </w:abstractNum>
-  <w:num w:numId="1" w16cid:durableId="165941160">
+  <w:num w:numId="1">
     <w:abstractNumId w:val="1"/>
   </w:num>
-  <w:num w:numId="2" w16cid:durableId="38750907">
+  <w:num w:numId="2">
     <w:abstractNumId w:val="0"/>
   </w:num>
 </w:numbering>
 </file>
 
 <file path=word/styles.xml><?xml version="1.0" encoding="utf-8"?>
-<w:styles xmlns:mc="http://schemas.openxmlformats.org/markup-compatibility/2006" xmlns:r="http://schemas.openxmlformats.org/officeDocument/2006/relationships" xmlns:w="http://schemas.openxmlformats.org/wordprocessingml/2006/main" xmlns:w14="http://schemas.microsoft.com/office/word/2010/wordml" xmlns:w15="http://schemas.microsoft.com/office/word/2012/wordml" xmlns:w16cex="http://schemas.microsoft.com/office/word/2018/wordml/cex" xmlns:w16cid="http://schemas.microsoft.com/office/word/2016/wordml/cid" xmlns:w16="http://schemas.microsoft.com/office/word/2018/wordml" xmlns:w16du="http://schemas.microsoft.com/office/word/2023/wordml/word16du" xmlns:w16sdtdh="http://schemas.microsoft.com/office/word/2020/wordml/sdtdatahash" xmlns:w16sdtfl="http://schemas.microsoft.com/office/word/2024/wordml/sdtformatlock" xmlns:w16se="http://schemas.microsoft.com/office/word/2015/wordml/symex" mc:Ignorable="w14 w15 w16se w16cid w16 w16cex w16sdtdh w16sdtfl w16du">
+<w:styles xmlns:mc="http://schemas.openxmlformats.org/markup-compatibility/2006" xmlns:r="http://schemas.openxmlformats.org/officeDocument/2006/relationships" xmlns:w="http://schemas.openxmlformats.org/wordprocessingml/2006/main" xmlns:w14="http://schemas.microsoft.com/office/word/2010/wordml" xmlns:w15="http://schemas.microsoft.com/office/word/2012/wordml" xmlns:w16cid="http://schemas.microsoft.com/office/word/2016/wordml/cid" xmlns:w16se="http://schemas.microsoft.com/office/word/2015/wordml/symex" mc:Ignorable="w14 w15 w16se w16cid">
   <w:docDefaults>
     <w:rPrDefault>
       <w:rPr>
@@ -1701,7 +1756,7 @@
       </w:pPr>
     </w:pPrDefault>
   </w:docDefaults>
-  <w:latentStyles w:defLockedState="0" w:defUIPriority="99" w:defSemiHidden="0" w:defUnhideWhenUsed="0" w:defQFormat="0" w:count="376">
+  <w:latentStyles w:defLockedState="0" w:defUIPriority="99" w:defSemiHidden="0" w:defUnhideWhenUsed="0" w:defQFormat="0" w:count="375">
     <w:lsdException w:name="Normal" w:uiPriority="0" w:qFormat="1"/>
     <w:lsdException w:name="heading 1" w:uiPriority="9" w:qFormat="1"/>
     <w:lsdException w:name="heading 2" w:semiHidden="1" w:uiPriority="9" w:unhideWhenUsed="1" w:qFormat="1"/>
@@ -2077,7 +2132,6 @@
     <w:lsdException w:name="Smart Hyperlink" w:semiHidden="1" w:unhideWhenUsed="1"/>
     <w:lsdException w:name="Hashtag" w:semiHidden="1" w:unhideWhenUsed="1"/>
     <w:lsdException w:name="Unresolved Mention" w:semiHidden="1" w:unhideWhenUsed="1"/>
-    <w:lsdException w:name="Smart Link" w:semiHidden="1" w:unhideWhenUsed="1"/>
   </w:latentStyles>
   <w:style w:type="paragraph" w:default="1" w:styleId="Normal">
     <w:name w:val="Normal"/>
@@ -2284,6 +2338,7 @@
   <w:style w:type="character" w:default="1" w:styleId="Fontepargpadro">
     <w:name w:val="Default Paragraph Font"/>
     <w:uiPriority w:val="1"/>
+    <w:semiHidden/>
     <w:unhideWhenUsed/>
   </w:style>
   <w:style w:type="table" w:default="1" w:styleId="Tabelanormal">
@@ -2594,6 +2649,33 @@
       <w:smallCaps/>
       <w:color w:val="0F4761" w:themeColor="accent1" w:themeShade="BF"/>
       <w:spacing w:val="5"/>
+    </w:rPr>
+  </w:style>
+  <w:style w:type="paragraph" w:styleId="NormalWeb">
+    <w:name w:val="Normal (Web)"/>
+    <w:basedOn w:val="Normal"/>
+    <w:uiPriority w:val="99"/>
+    <w:unhideWhenUsed/>
+    <w:rsid w:val="00216F65"/>
+    <w:pPr>
+      <w:spacing w:before="100" w:beforeAutospacing="1" w:after="100" w:afterAutospacing="1" w:line="240" w:lineRule="auto"/>
+    </w:pPr>
+    <w:rPr>
+      <w:rFonts w:ascii="Times New Roman" w:eastAsia="Times New Roman" w:hAnsi="Times New Roman" w:cs="Times New Roman"/>
+      <w:kern w:val="0"/>
+      <w:lang w:eastAsia="pt-BR"/>
+      <w14:ligatures w14:val="none"/>
+    </w:rPr>
+  </w:style>
+  <w:style w:type="character" w:styleId="Forte">
+    <w:name w:val="Strong"/>
+    <w:basedOn w:val="Fontepargpadro"/>
+    <w:uiPriority w:val="22"/>
+    <w:qFormat/>
+    <w:rsid w:val="00216F65"/>
+    <w:rPr>
+      <w:b/>
+      <w:bCs/>
     </w:rPr>
   </w:style>
 </w:styles>

</xml_diff>